<commit_message>
cambios en el mensaje que le envía master a yama al terminar la transformación
</commit_message>
<xml_diff>
--- a/documentacion/Mensaje_MASTER-YAMA.docx
+++ b/documentacion/Mensaje_MASTER-YAMA.docx
@@ -123,7 +123,7 @@
           <v:shape id="_x0000_i1025" type="#_x0000_t75" style="width:219.5pt;height:65.5pt" o:ole="">
             <v:imagedata r:id="rId5" o:title=""/>
           </v:shape>
-          <o:OLEObject Type="Embed" ProgID="Visio.Drawing.11" ShapeID="_x0000_i1025" DrawAspect="Content" ObjectID="_1571080904" r:id="rId6"/>
+          <o:OLEObject Type="Embed" ProgID="Visio.Drawing.11" ShapeID="_x0000_i1025" DrawAspect="Content" ObjectID="_1573137167" r:id="rId6"/>
         </w:object>
       </w:r>
     </w:p>
@@ -1881,7 +1881,7 @@
           <v:shape id="_x0000_s1031" type="#_x0000_t75" style="position:absolute;margin-left:-68.5pt;margin-top:23.65pt;width:546.4pt;height:156.85pt;z-index:251659264;mso-position-horizontal-relative:text;mso-position-vertical-relative:text">
             <v:imagedata r:id="rId7" o:title=""/>
           </v:shape>
-          <o:OLEObject Type="Embed" ProgID="Visio.Drawing.11" ShapeID="_x0000_s1031" DrawAspect="Content" ObjectID="_1571080908" r:id="rId8"/>
+          <o:OLEObject Type="Embed" ProgID="Visio.Drawing.11" ShapeID="_x0000_s1031" DrawAspect="Content" ObjectID="_1573137171" r:id="rId8"/>
         </w:pict>
       </w:r>
     </w:p>
@@ -1962,112 +1962,86 @@
           <w:sz w:val="32"/>
           <w:u w:val="single"/>
         </w:rPr>
-        <w:t>MASTER-&gt;YAMA</w:t>
-      </w:r>
-      <w:r>
+        <w:t>MASTER-&gt;YAMA cuando termina la transformación</w:t>
+      </w:r>
+    </w:p>
+    <w:p>
+      <w:pPr>
+        <w:rPr>
+          <w:sz w:val="24"/>
+        </w:rPr>
+      </w:pPr>
+      <w:r>
+        <w:rPr>
+          <w:sz w:val="24"/>
+        </w:rPr>
+        <w:lastRenderedPageBreak/>
+        <w:t xml:space="preserve">MASTER le envía a YAMA la indicación de que un </w:t>
+      </w:r>
+      <w:proofErr w:type="spellStart"/>
+      <w:r>
+        <w:rPr>
+          <w:sz w:val="24"/>
+        </w:rPr>
+        <w:t>worker</w:t>
+      </w:r>
+      <w:proofErr w:type="spellEnd"/>
+      <w:r>
+        <w:rPr>
+          <w:sz w:val="24"/>
+        </w:rPr>
+        <w:t xml:space="preserve"> terminó correctamente o con error la transformación</w:t>
+      </w:r>
+    </w:p>
+    <w:bookmarkStart w:id="0" w:name="_GoBack"/>
+    <w:p>
+      <w:pPr>
+        <w:jc w:val="center"/>
+        <w:rPr>
+          <w:sz w:val="24"/>
+        </w:rPr>
+      </w:pPr>
+      <w:r>
+        <w:object w:dxaOrig="5498" w:dyaOrig="908">
+          <v:shape id="_x0000_i1028" type="#_x0000_t75" style="width:275pt;height:45.5pt" o:ole="">
+            <v:imagedata r:id="rId9" o:title=""/>
+          </v:shape>
+          <o:OLEObject Type="Embed" ProgID="Visio.Drawing.11" ShapeID="_x0000_i1028" DrawAspect="Content" ObjectID="_1573137168" r:id="rId10"/>
+        </w:object>
+      </w:r>
+      <w:bookmarkEnd w:id="0"/>
+    </w:p>
+    <w:p>
+      <w:pPr>
+        <w:jc w:val="both"/>
+        <w:rPr>
+          <w:sz w:val="24"/>
+        </w:rPr>
+      </w:pPr>
+    </w:p>
+    <w:p>
+      <w:pPr>
         <w:rPr>
           <w:b/>
           <w:sz w:val="32"/>
           <w:u w:val="single"/>
         </w:rPr>
-        <w:t xml:space="preserve"> cuando termina la transformación</w:t>
-      </w:r>
-    </w:p>
-    <w:p>
-      <w:pPr>
-        <w:rPr>
-          <w:sz w:val="24"/>
-        </w:rPr>
-      </w:pPr>
-      <w:r>
-        <w:rPr>
-          <w:sz w:val="24"/>
-        </w:rPr>
-        <w:lastRenderedPageBreak/>
-        <w:t>MASTER</w:t>
-      </w:r>
-      <w:r>
-        <w:rPr>
-          <w:sz w:val="24"/>
-        </w:rPr>
-        <w:t xml:space="preserve"> le envía a </w:t>
-      </w:r>
-      <w:r>
-        <w:rPr>
-          <w:sz w:val="24"/>
-        </w:rPr>
-        <w:t xml:space="preserve">YAMA la indicación de que un </w:t>
-      </w:r>
-      <w:proofErr w:type="spellStart"/>
-      <w:r>
-        <w:rPr>
-          <w:sz w:val="24"/>
-        </w:rPr>
-        <w:t>worker</w:t>
-      </w:r>
-      <w:proofErr w:type="spellEnd"/>
-      <w:r>
-        <w:rPr>
-          <w:sz w:val="24"/>
-        </w:rPr>
-        <w:t xml:space="preserve"> terminó correctamente o con error la transformación</w:t>
-      </w:r>
-    </w:p>
-    <w:p>
-      <w:pPr>
-        <w:jc w:val="center"/>
-        <w:rPr>
-          <w:sz w:val="24"/>
-        </w:rPr>
-      </w:pPr>
-      <w:r>
-        <w:object w:dxaOrig="3060" w:dyaOrig="906">
-          <v:shape id="_x0000_i1026" type="#_x0000_t75" style="width:153pt;height:45.5pt" o:ole="">
-            <v:imagedata r:id="rId9" o:title=""/>
-          </v:shape>
-          <o:OLEObject Type="Embed" ProgID="Visio.Drawing.11" ShapeID="_x0000_i1026" DrawAspect="Content" ObjectID="_1571080905" r:id="rId10"/>
-        </w:object>
-      </w:r>
-    </w:p>
-    <w:p>
-      <w:pPr>
-        <w:jc w:val="both"/>
-        <w:rPr>
-          <w:sz w:val="24"/>
-        </w:rPr>
-      </w:pPr>
-    </w:p>
-    <w:p>
-      <w:pPr>
+      </w:pPr>
+      <w:r>
         <w:rPr>
           <w:b/>
           <w:sz w:val="32"/>
           <w:u w:val="single"/>
         </w:rPr>
-      </w:pPr>
+        <w:t>Mensaje YAMA</w:t>
+      </w:r>
       <w:r>
         <w:rPr>
           <w:b/>
           <w:sz w:val="32"/>
           <w:u w:val="single"/>
         </w:rPr>
-        <w:t>Mensaje YAMA</w:t>
-      </w:r>
-      <w:r>
-        <w:rPr>
-          <w:b/>
-          <w:sz w:val="32"/>
-          <w:u w:val="single"/>
-        </w:rPr>
-        <w:t xml:space="preserve">-&gt;MASTER para </w:t>
-      </w:r>
-      <w:r>
-        <w:rPr>
-          <w:b/>
-          <w:sz w:val="32"/>
-          <w:u w:val="single"/>
-        </w:rPr>
-        <w:t>reducción local</w:t>
+        <w:t>-&gt;MASTER para reducción local</w:t>
       </w:r>
     </w:p>
     <w:p>
@@ -2094,13 +2068,7 @@
         <w:rPr>
           <w:sz w:val="24"/>
         </w:rPr>
-        <w:t xml:space="preserve"> y </w:t>
-      </w:r>
-      <w:r>
-        <w:rPr>
-          <w:sz w:val="24"/>
-        </w:rPr>
-        <w:t xml:space="preserve">temporales dentro de  cada </w:t>
+        <w:t xml:space="preserve"> y temporales dentro de  cada </w:t>
       </w:r>
       <w:proofErr w:type="spellStart"/>
       <w:r>
@@ -2114,13 +2082,7 @@
         <w:rPr>
           <w:sz w:val="24"/>
         </w:rPr>
-        <w:t xml:space="preserve"> donde aplicar la </w:t>
-      </w:r>
-      <w:r>
-        <w:rPr>
-          <w:sz w:val="24"/>
-        </w:rPr>
-        <w:t>reducción local, envía también el nombre del nuevo archivo temporal de reducción local</w:t>
+        <w:t xml:space="preserve"> donde aplicar la reducción local, envía también el nombre del nuevo archivo temporal de reducción local</w:t>
       </w:r>
     </w:p>
     <w:p>
@@ -2207,7 +2169,7 @@
           <v:shape id="_x0000_s1032" type="#_x0000_t75" style="position:absolute;left:0;text-align:left;margin-left:-67.5pt;margin-top:.3pt;width:546pt;height:213.25pt;z-index:251661312;mso-position-horizontal-relative:text;mso-position-vertical-relative:text">
             <v:imagedata r:id="rId12" o:title=""/>
           </v:shape>
-          <o:OLEObject Type="Embed" ProgID="Visio.Drawing.11" ShapeID="_x0000_s1032" DrawAspect="Content" ObjectID="_1571080909" r:id="rId13"/>
+          <o:OLEObject Type="Embed" ProgID="Visio.Drawing.11" ShapeID="_x0000_s1032" DrawAspect="Content" ObjectID="_1573137172" r:id="rId13"/>
         </w:pict>
       </w:r>
     </w:p>
@@ -2315,100 +2277,78 @@
           <w:sz w:val="32"/>
           <w:u w:val="single"/>
         </w:rPr>
-        <w:t xml:space="preserve">MASTER-&gt;YAMA cuando termina la </w:t>
-      </w:r>
-      <w:r>
+        <w:t>MASTER-&gt;YAMA cuando termina la reducción local</w:t>
+      </w:r>
+    </w:p>
+    <w:p>
+      <w:pPr>
+        <w:jc w:val="both"/>
+        <w:rPr>
+          <w:sz w:val="24"/>
+        </w:rPr>
+      </w:pPr>
+      <w:r>
+        <w:rPr>
+          <w:sz w:val="24"/>
+        </w:rPr>
+        <w:t xml:space="preserve">MASTER le envía a YAMA la indicación de que un </w:t>
+      </w:r>
+      <w:proofErr w:type="spellStart"/>
+      <w:r>
+        <w:rPr>
+          <w:sz w:val="24"/>
+        </w:rPr>
+        <w:t>worker</w:t>
+      </w:r>
+      <w:proofErr w:type="spellEnd"/>
+      <w:r>
+        <w:rPr>
+          <w:sz w:val="24"/>
+        </w:rPr>
+        <w:t xml:space="preserve"> terminó correctamente o con error la reducción local</w:t>
+      </w:r>
+    </w:p>
+    <w:p>
+      <w:pPr>
+        <w:jc w:val="center"/>
+      </w:pPr>
+      <w:r>
+        <w:object w:dxaOrig="3060" w:dyaOrig="906">
+          <v:shape id="_x0000_i1026" type="#_x0000_t75" style="width:153pt;height:45.5pt" o:ole="">
+            <v:imagedata r:id="rId14" o:title=""/>
+          </v:shape>
+          <o:OLEObject Type="Embed" ProgID="Visio.Drawing.11" ShapeID="_x0000_i1026" DrawAspect="Content" ObjectID="_1573137169" r:id="rId15"/>
+        </w:object>
+      </w:r>
+    </w:p>
+    <w:p>
+      <w:pPr>
+        <w:jc w:val="center"/>
+      </w:pPr>
+    </w:p>
+    <w:p>
+      <w:pPr>
         <w:rPr>
           <w:b/>
           <w:sz w:val="32"/>
           <w:u w:val="single"/>
         </w:rPr>
-        <w:t>reducción local</w:t>
-      </w:r>
-    </w:p>
-    <w:p>
-      <w:pPr>
-        <w:jc w:val="both"/>
-        <w:rPr>
-          <w:sz w:val="24"/>
-        </w:rPr>
-      </w:pPr>
-      <w:r>
-        <w:rPr>
-          <w:sz w:val="24"/>
-        </w:rPr>
-        <w:t xml:space="preserve">MASTER le envía a YAMA la indicación de que un </w:t>
-      </w:r>
-      <w:proofErr w:type="spellStart"/>
-      <w:r>
-        <w:rPr>
-          <w:sz w:val="24"/>
-        </w:rPr>
-        <w:t>worker</w:t>
-      </w:r>
-      <w:proofErr w:type="spellEnd"/>
-      <w:r>
-        <w:rPr>
-          <w:sz w:val="24"/>
-        </w:rPr>
-        <w:t xml:space="preserve"> terminó correctamente o con error la </w:t>
-      </w:r>
-      <w:r>
-        <w:rPr>
-          <w:sz w:val="24"/>
-        </w:rPr>
-        <w:t>reducción local</w:t>
-      </w:r>
-    </w:p>
-    <w:p>
-      <w:pPr>
-        <w:jc w:val="center"/>
-      </w:pPr>
-      <w:r>
-        <w:object w:dxaOrig="3060" w:dyaOrig="906">
-          <v:shape id="_x0000_i1027" type="#_x0000_t75" style="width:153pt;height:45.5pt" o:ole="">
-            <v:imagedata r:id="rId9" o:title=""/>
-          </v:shape>
-          <o:OLEObject Type="Embed" ProgID="Visio.Drawing.11" ShapeID="_x0000_i1027" DrawAspect="Content" ObjectID="_1571080906" r:id="rId14"/>
-        </w:object>
-      </w:r>
-    </w:p>
-    <w:p>
-      <w:pPr>
-        <w:jc w:val="center"/>
-      </w:pPr>
-    </w:p>
-    <w:p>
-      <w:pPr>
+      </w:pPr>
+      <w:r>
         <w:rPr>
           <w:b/>
           <w:sz w:val="32"/>
           <w:u w:val="single"/>
         </w:rPr>
-      </w:pPr>
+        <w:t>Mensaje YAMA</w:t>
+      </w:r>
       <w:r>
         <w:rPr>
           <w:b/>
           <w:sz w:val="32"/>
           <w:u w:val="single"/>
         </w:rPr>
-        <w:t>Mensaje YAMA</w:t>
-      </w:r>
-      <w:r>
-        <w:rPr>
-          <w:b/>
-          <w:sz w:val="32"/>
-          <w:u w:val="single"/>
-        </w:rPr>
-        <w:t xml:space="preserve">-&gt;MASTER para reducción </w:t>
-      </w:r>
-      <w:r>
-        <w:rPr>
-          <w:b/>
-          <w:sz w:val="32"/>
-          <w:u w:val="single"/>
-        </w:rPr>
-        <w:t>global</w:t>
+        <w:t>-&gt;MASTER para reducción global</w:t>
       </w:r>
     </w:p>
     <w:p>
@@ -2435,13 +2375,7 @@
         <w:rPr>
           <w:sz w:val="24"/>
         </w:rPr>
-        <w:t xml:space="preserve"> </w:t>
-      </w:r>
-      <w:r>
-        <w:rPr>
-          <w:sz w:val="24"/>
-        </w:rPr>
-        <w:t>de donde recuperar los temporales producto de la reducción local</w:t>
+        <w:t xml:space="preserve"> de donde recuperar los temporales producto de la reducción local</w:t>
       </w:r>
       <w:r>
         <w:rPr>
@@ -2507,7 +2441,7 @@
                     </pic:cNvPicPr>
                   </pic:nvPicPr>
                   <pic:blipFill>
-                    <a:blip r:embed="rId15" cstate="print">
+                    <a:blip r:embed="rId16" cstate="print">
                       <a:extLst>
                         <a:ext uri="{28A0092B-C50C-407E-A947-70E740481C1C}">
                           <a14:useLocalDpi xmlns:a14="http://schemas.microsoft.com/office/drawing/2010/main" val="0"/>
@@ -2546,9 +2480,9 @@
         </w:rPr>
         <w:pict>
           <v:shape id="_x0000_s1033" type="#_x0000_t75" style="position:absolute;margin-left:-52.55pt;margin-top:.55pt;width:525.55pt;height:340.05pt;z-index:251663360;mso-position-horizontal:absolute;mso-position-horizontal-relative:text;mso-position-vertical:absolute;mso-position-vertical-relative:text">
-            <v:imagedata r:id="rId16" o:title=""/>
+            <v:imagedata r:id="rId17" o:title=""/>
           </v:shape>
-          <o:OLEObject Type="Embed" ProgID="Visio.Drawing.11" ShapeID="_x0000_s1033" DrawAspect="Content" ObjectID="_1571080910" r:id="rId17"/>
+          <o:OLEObject Type="Embed" ProgID="Visio.Drawing.11" ShapeID="_x0000_s1033" DrawAspect="Content" ObjectID="_1573137173" r:id="rId18"/>
         </w:pict>
       </w:r>
     </w:p>
@@ -2602,119 +2536,91 @@
           <w:sz w:val="32"/>
           <w:u w:val="single"/>
         </w:rPr>
-        <w:t xml:space="preserve">MASTER-&gt;YAMA cuando termina la reducción </w:t>
-      </w:r>
-      <w:r>
+        <w:t>MASTER-&gt;YAMA cuando termina la reducción global</w:t>
+      </w:r>
+    </w:p>
+    <w:p>
+      <w:pPr>
+        <w:jc w:val="both"/>
+        <w:rPr>
+          <w:sz w:val="24"/>
+        </w:rPr>
+      </w:pPr>
+      <w:r>
+        <w:rPr>
+          <w:sz w:val="24"/>
+        </w:rPr>
+        <w:t xml:space="preserve">MASTER le envía a YAMA la indicación de que un </w:t>
+      </w:r>
+      <w:proofErr w:type="spellStart"/>
+      <w:r>
+        <w:rPr>
+          <w:sz w:val="24"/>
+        </w:rPr>
+        <w:t>worker</w:t>
+      </w:r>
+      <w:proofErr w:type="spellEnd"/>
+      <w:r>
+        <w:rPr>
+          <w:sz w:val="24"/>
+        </w:rPr>
+        <w:t xml:space="preserve"> terminó correctamente o con error la reducción global</w:t>
+      </w:r>
+    </w:p>
+    <w:p>
+      <w:pPr>
+        <w:jc w:val="center"/>
+      </w:pPr>
+      <w:r>
+        <w:object w:dxaOrig="962" w:dyaOrig="906">
+          <v:shape id="_x0000_i1027" type="#_x0000_t75" style="width:48pt;height:45.5pt" o:ole="">
+            <v:imagedata r:id="rId19" o:title=""/>
+          </v:shape>
+          <o:OLEObject Type="Embed" ProgID="Visio.Drawing.11" ShapeID="_x0000_i1027" DrawAspect="Content" ObjectID="_1573137170" r:id="rId20"/>
+        </w:object>
+      </w:r>
+    </w:p>
+    <w:p>
+      <w:pPr>
+        <w:jc w:val="center"/>
+      </w:pPr>
+    </w:p>
+    <w:p>
+      <w:pPr>
         <w:rPr>
           <w:b/>
           <w:sz w:val="32"/>
           <w:u w:val="single"/>
         </w:rPr>
-        <w:t>global</w:t>
-      </w:r>
-    </w:p>
-    <w:p>
-      <w:pPr>
-        <w:jc w:val="both"/>
-        <w:rPr>
-          <w:sz w:val="24"/>
-        </w:rPr>
-      </w:pPr>
-      <w:r>
-        <w:rPr>
-          <w:sz w:val="24"/>
-        </w:rPr>
-        <w:t xml:space="preserve">MASTER le envía a YAMA la indicación de que un </w:t>
-      </w:r>
-      <w:proofErr w:type="spellStart"/>
-      <w:r>
-        <w:rPr>
-          <w:sz w:val="24"/>
-        </w:rPr>
-        <w:t>worker</w:t>
-      </w:r>
-      <w:proofErr w:type="spellEnd"/>
-      <w:r>
-        <w:rPr>
-          <w:sz w:val="24"/>
-        </w:rPr>
-        <w:t xml:space="preserve"> terminó correctamente o con error la reducción </w:t>
-      </w:r>
-      <w:r>
-        <w:rPr>
-          <w:sz w:val="24"/>
-        </w:rPr>
-        <w:t>global</w:t>
-      </w:r>
-    </w:p>
-    <w:p>
-      <w:pPr>
-        <w:jc w:val="center"/>
-      </w:pPr>
-      <w:r>
-        <w:object w:dxaOrig="962" w:dyaOrig="906">
-          <v:shape id="_x0000_i1028" type="#_x0000_t75" style="width:48pt;height:45.5pt" o:ole="">
-            <v:imagedata r:id="rId18" o:title=""/>
-          </v:shape>
-          <o:OLEObject Type="Embed" ProgID="Visio.Drawing.11" ShapeID="_x0000_i1028" DrawAspect="Content" ObjectID="_1571080907" r:id="rId19"/>
-        </w:object>
-      </w:r>
-    </w:p>
-    <w:p>
-      <w:pPr>
-        <w:jc w:val="center"/>
-      </w:pPr>
-    </w:p>
-    <w:p>
-      <w:pPr>
+      </w:pPr>
+      <w:r>
         <w:rPr>
           <w:b/>
           <w:sz w:val="32"/>
           <w:u w:val="single"/>
         </w:rPr>
-      </w:pPr>
+        <w:t>Mensaje YAMA</w:t>
+      </w:r>
       <w:r>
         <w:rPr>
           <w:b/>
           <w:sz w:val="32"/>
           <w:u w:val="single"/>
         </w:rPr>
-        <w:t>Mensaje YAMA</w:t>
-      </w:r>
-      <w:r>
-        <w:rPr>
-          <w:b/>
-          <w:sz w:val="32"/>
-          <w:u w:val="single"/>
-        </w:rPr>
-        <w:t xml:space="preserve">-&gt;MASTER para </w:t>
-      </w:r>
-      <w:r>
-        <w:rPr>
-          <w:b/>
-          <w:sz w:val="32"/>
-          <w:u w:val="single"/>
-        </w:rPr>
-        <w:t>almacenamiento final</w:t>
-      </w:r>
-    </w:p>
-    <w:p>
-      <w:pPr>
-        <w:rPr>
-          <w:sz w:val="24"/>
-        </w:rPr>
-      </w:pPr>
-      <w:r>
-        <w:rPr>
-          <w:sz w:val="24"/>
-        </w:rPr>
-        <w:t xml:space="preserve">YAMA le envía a MASTER </w:t>
-      </w:r>
-      <w:r>
-        <w:rPr>
-          <w:sz w:val="24"/>
-        </w:rPr>
-        <w:t xml:space="preserve">el </w:t>
+        <w:t>-&gt;MASTER para almacenamiento final</w:t>
+      </w:r>
+    </w:p>
+    <w:p>
+      <w:pPr>
+        <w:rPr>
+          <w:sz w:val="24"/>
+        </w:rPr>
+      </w:pPr>
+      <w:r>
+        <w:rPr>
+          <w:sz w:val="24"/>
+        </w:rPr>
+        <w:t xml:space="preserve">YAMA le envía a MASTER el </w:t>
       </w:r>
       <w:proofErr w:type="spellStart"/>
       <w:r>
@@ -2762,7 +2668,7 @@
                     </pic:cNvPicPr>
                   </pic:nvPicPr>
                   <pic:blipFill>
-                    <a:blip r:embed="rId20">
+                    <a:blip r:embed="rId21">
                       <a:extLst>
                         <a:ext uri="{28A0092B-C50C-407E-A947-70E740481C1C}">
                           <a14:useLocalDpi xmlns:a14="http://schemas.microsoft.com/office/drawing/2010/main" val="0"/>
@@ -2807,9 +2713,9 @@
         </w:rPr>
         <w:pict>
           <v:shape id="_x0000_s1034" type="#_x0000_t75" style="position:absolute;left:0;text-align:left;margin-left:-70.55pt;margin-top:16.4pt;width:568.5pt;height:69pt;z-index:251665408;mso-position-horizontal-relative:text;mso-position-vertical-relative:text">
-            <v:imagedata r:id="rId21" o:title=""/>
+            <v:imagedata r:id="rId22" o:title=""/>
           </v:shape>
-          <o:OLEObject Type="Embed" ProgID="Visio.Drawing.11" ShapeID="_x0000_s1034" DrawAspect="Content" ObjectID="_1571080911" r:id="rId22"/>
+          <o:OLEObject Type="Embed" ProgID="Visio.Drawing.11" ShapeID="_x0000_s1034" DrawAspect="Content" ObjectID="_1573137174" r:id="rId23"/>
         </w:pict>
       </w:r>
     </w:p>
@@ -2820,8 +2726,6 @@
           <w:sz w:val="24"/>
         </w:rPr>
       </w:pPr>
-      <w:bookmarkStart w:id="0" w:name="_GoBack"/>
-      <w:bookmarkEnd w:id="0"/>
     </w:p>
     <w:sectPr>
       <w:pgSz w:w="11906" w:h="16838"/>

</xml_diff>

<commit_message>
cambios en el mensaje de reducción local entre master y yama
</commit_message>
<xml_diff>
--- a/documentacion/Mensaje_MASTER-YAMA.docx
+++ b/documentacion/Mensaje_MASTER-YAMA.docx
@@ -123,7 +123,7 @@
           <v:shape id="_x0000_i1025" type="#_x0000_t75" style="width:219.5pt;height:65.5pt" o:ole="">
             <v:imagedata r:id="rId5" o:title=""/>
           </v:shape>
-          <o:OLEObject Type="Embed" ProgID="Visio.Drawing.11" ShapeID="_x0000_i1025" DrawAspect="Content" ObjectID="_1573137167" r:id="rId6"/>
+          <o:OLEObject Type="Embed" ProgID="Visio.Drawing.11" ShapeID="_x0000_i1025" DrawAspect="Content" ObjectID="_1573490267" r:id="rId6"/>
         </w:object>
       </w:r>
     </w:p>
@@ -1881,7 +1881,7 @@
           <v:shape id="_x0000_s1031" type="#_x0000_t75" style="position:absolute;margin-left:-68.5pt;margin-top:23.65pt;width:546.4pt;height:156.85pt;z-index:251659264;mso-position-horizontal-relative:text;mso-position-vertical-relative:text">
             <v:imagedata r:id="rId7" o:title=""/>
           </v:shape>
-          <o:OLEObject Type="Embed" ProgID="Visio.Drawing.11" ShapeID="_x0000_s1031" DrawAspect="Content" ObjectID="_1573137171" r:id="rId8"/>
+          <o:OLEObject Type="Embed" ProgID="Visio.Drawing.11" ShapeID="_x0000_s1031" DrawAspect="Content" ObjectID="_1573490271" r:id="rId8"/>
         </w:pict>
       </w:r>
     </w:p>
@@ -1993,7 +1993,6 @@
         <w:t xml:space="preserve"> terminó correctamente o con error la transformación</w:t>
       </w:r>
     </w:p>
-    <w:bookmarkStart w:id="0" w:name="_GoBack"/>
     <w:p>
       <w:pPr>
         <w:jc w:val="center"/>
@@ -2003,13 +2002,12 @@
       </w:pPr>
       <w:r>
         <w:object w:dxaOrig="5498" w:dyaOrig="908">
-          <v:shape id="_x0000_i1028" type="#_x0000_t75" style="width:275pt;height:45.5pt" o:ole="">
+          <v:shape id="_x0000_i1026" type="#_x0000_t75" style="width:275pt;height:45.5pt" o:ole="">
             <v:imagedata r:id="rId9" o:title=""/>
           </v:shape>
-          <o:OLEObject Type="Embed" ProgID="Visio.Drawing.11" ShapeID="_x0000_i1028" DrawAspect="Content" ObjectID="_1573137168" r:id="rId10"/>
+          <o:OLEObject Type="Embed" ProgID="Visio.Drawing.11" ShapeID="_x0000_i1026" DrawAspect="Content" ObjectID="_1573490268" r:id="rId10"/>
         </w:object>
       </w:r>
-      <w:bookmarkEnd w:id="0"/>
     </w:p>
     <w:p>
       <w:pPr>
@@ -2153,6 +2151,8 @@
           </wp:inline>
         </w:drawing>
       </w:r>
+      <w:bookmarkStart w:id="0" w:name="_GoBack"/>
+      <w:bookmarkEnd w:id="0"/>
     </w:p>
     <w:p>
       <w:pPr>
@@ -2161,15 +2161,23 @@
           <w:sz w:val="24"/>
         </w:rPr>
       </w:pPr>
+    </w:p>
+    <w:p>
+      <w:pPr>
+        <w:jc w:val="both"/>
+        <w:rPr>
+          <w:sz w:val="24"/>
+        </w:rPr>
+      </w:pPr>
       <w:r>
         <w:rPr>
           <w:noProof/>
         </w:rPr>
         <w:pict>
-          <v:shape id="_x0000_s1032" type="#_x0000_t75" style="position:absolute;left:0;text-align:left;margin-left:-67.5pt;margin-top:.3pt;width:546pt;height:213.25pt;z-index:251661312;mso-position-horizontal-relative:text;mso-position-vertical-relative:text">
+          <v:shape id="_x0000_s1039" type="#_x0000_t75" style="position:absolute;left:0;text-align:left;margin-left:-67.1pt;margin-top:.55pt;width:565.3pt;height:139pt;z-index:251667456;mso-position-horizontal:absolute;mso-position-horizontal-relative:text;mso-position-vertical:absolute;mso-position-vertical-relative:text">
             <v:imagedata r:id="rId12" o:title=""/>
           </v:shape>
-          <o:OLEObject Type="Embed" ProgID="Visio.Drawing.11" ShapeID="_x0000_s1032" DrawAspect="Content" ObjectID="_1573137172" r:id="rId13"/>
+          <o:OLEObject Type="Embed" ProgID="Visio.Drawing.11" ShapeID="_x0000_s1039" DrawAspect="Content" ObjectID="_1573490272" r:id="rId13"/>
         </w:pict>
       </w:r>
     </w:p>
@@ -2314,10 +2322,10 @@
       </w:pPr>
       <w:r>
         <w:object w:dxaOrig="3060" w:dyaOrig="906">
-          <v:shape id="_x0000_i1026" type="#_x0000_t75" style="width:153pt;height:45.5pt" o:ole="">
+          <v:shape id="_x0000_i1027" type="#_x0000_t75" style="width:153pt;height:45.5pt" o:ole="">
             <v:imagedata r:id="rId14" o:title=""/>
           </v:shape>
-          <o:OLEObject Type="Embed" ProgID="Visio.Drawing.11" ShapeID="_x0000_i1026" DrawAspect="Content" ObjectID="_1573137169" r:id="rId15"/>
+          <o:OLEObject Type="Embed" ProgID="Visio.Drawing.11" ShapeID="_x0000_i1027" DrawAspect="Content" ObjectID="_1573490269" r:id="rId15"/>
         </w:object>
       </w:r>
     </w:p>
@@ -2482,7 +2490,7 @@
           <v:shape id="_x0000_s1033" type="#_x0000_t75" style="position:absolute;margin-left:-52.55pt;margin-top:.55pt;width:525.55pt;height:340.05pt;z-index:251663360;mso-position-horizontal:absolute;mso-position-horizontal-relative:text;mso-position-vertical:absolute;mso-position-vertical-relative:text">
             <v:imagedata r:id="rId17" o:title=""/>
           </v:shape>
-          <o:OLEObject Type="Embed" ProgID="Visio.Drawing.11" ShapeID="_x0000_s1033" DrawAspect="Content" ObjectID="_1573137173" r:id="rId18"/>
+          <o:OLEObject Type="Embed" ProgID="Visio.Drawing.11" ShapeID="_x0000_s1033" DrawAspect="Content" ObjectID="_1573490273" r:id="rId18"/>
         </w:pict>
       </w:r>
     </w:p>
@@ -2573,10 +2581,10 @@
       </w:pPr>
       <w:r>
         <w:object w:dxaOrig="962" w:dyaOrig="906">
-          <v:shape id="_x0000_i1027" type="#_x0000_t75" style="width:48pt;height:45.5pt" o:ole="">
+          <v:shape id="_x0000_i1028" type="#_x0000_t75" style="width:48pt;height:45.5pt" o:ole="">
             <v:imagedata r:id="rId19" o:title=""/>
           </v:shape>
-          <o:OLEObject Type="Embed" ProgID="Visio.Drawing.11" ShapeID="_x0000_i1027" DrawAspect="Content" ObjectID="_1573137170" r:id="rId20"/>
+          <o:OLEObject Type="Embed" ProgID="Visio.Drawing.11" ShapeID="_x0000_i1028" DrawAspect="Content" ObjectID="_1573490270" r:id="rId20"/>
         </w:object>
       </w:r>
     </w:p>
@@ -2715,7 +2723,7 @@
           <v:shape id="_x0000_s1034" type="#_x0000_t75" style="position:absolute;left:0;text-align:left;margin-left:-70.55pt;margin-top:16.4pt;width:568.5pt;height:69pt;z-index:251665408;mso-position-horizontal-relative:text;mso-position-vertical-relative:text">
             <v:imagedata r:id="rId22" o:title=""/>
           </v:shape>
-          <o:OLEObject Type="Embed" ProgID="Visio.Drawing.11" ShapeID="_x0000_s1034" DrawAspect="Content" ObjectID="_1573137174" r:id="rId23"/>
+          <o:OLEObject Type="Embed" ProgID="Visio.Drawing.11" ShapeID="_x0000_s1034" DrawAspect="Content" ObjectID="_1573490274" r:id="rId23"/>
         </w:pict>
       </w:r>
     </w:p>

</xml_diff>